<commit_message>
Added after reviewing both topics
</commit_message>
<xml_diff>
--- a/OneDrive/Desktop/GIT/Stats/Hypothesis Testing/Hypothesis Testing.docx
+++ b/OneDrive/Desktop/GIT/Stats/Hypothesis Testing/Hypothesis Testing.docx
@@ -12,6 +12,673 @@
       <w:r>
         <w:t>Concept:</w:t>
       </w:r>
+    </w:p>
+    <w:p>
+      <w:r>
+        <w:t>The population</w:t>
+      </w:r>
+      <w:r>
+        <w:t xml:space="preserve"> </w:t>
+      </w:r>
+      <w:proofErr w:type="gramStart"/>
+      <w:r>
+        <w:t>mean</w:t>
+      </w:r>
+      <w:proofErr w:type="gramEnd"/>
+      <w:r>
+        <w:t xml:space="preserve"> is unknown. We are making some assumptions about </w:t>
+      </w:r>
+      <w:r>
+        <w:t xml:space="preserve">the </w:t>
+      </w:r>
+      <w:r>
+        <w:t>population mean.</w:t>
+      </w:r>
+    </w:p>
+    <w:p>
+      <w:r>
+        <w:t xml:space="preserve">Hypothesis testing is about proving </w:t>
+      </w:r>
+      <w:r>
+        <w:t xml:space="preserve">or </w:t>
+      </w:r>
+      <w:r>
+        <w:t>disproving</w:t>
+      </w:r>
+      <w:r>
+        <w:t xml:space="preserve"> our assumptions or null </w:t>
+      </w:r>
+      <w:r>
+        <w:t>hypotheses</w:t>
+      </w:r>
+      <w:r>
+        <w:t>.</w:t>
+      </w:r>
+    </w:p>
+    <w:p>
+      <w:r>
+        <w:t>In</w:t>
+      </w:r>
+      <w:r>
+        <w:t xml:space="preserve">ferential statistics </w:t>
+      </w:r>
+      <w:proofErr w:type="gramStart"/>
+      <w:r>
+        <w:t>is</w:t>
+      </w:r>
+      <w:proofErr w:type="gramEnd"/>
+      <w:r>
+        <w:t xml:space="preserve"> used to find some population parameter (mostly population mean) when you have no initial number to start with. So, you start with the sampling activity and find out the sample </w:t>
+      </w:r>
+      <w:proofErr w:type="gramStart"/>
+      <w:r>
+        <w:t>mean</w:t>
+      </w:r>
+      <w:proofErr w:type="gramEnd"/>
+      <w:r>
+        <w:t>. Then, you estimate the population mean from the sample mean using the confidence interval.</w:t>
+      </w:r>
+    </w:p>
+    <w:p>
+      <w:r>
+        <w:t xml:space="preserve">Hypothesis testing is used to </w:t>
+      </w:r>
+      <w:r>
+        <w:rPr>
+          <w:b/>
+          <w:bCs/>
+        </w:rPr>
+        <w:t>confirm your conclusion</w:t>
+      </w:r>
+      <w:r>
+        <w:t xml:space="preserve"> (or hypothesis) about the population parameter (which you know from EDA or your intuition). Through hypothesis testing, you can determine whether there is enough evidence to conclude if the hypothesis about the population parameter is true or not.</w:t>
+      </w:r>
+    </w:p>
+    <w:p/>
+    <w:p>
+      <w:r>
+        <w:t>H0: Null Hypothesis: Status Quo</w:t>
+      </w:r>
+    </w:p>
+    <w:p>
+      <w:r>
+        <w:t xml:space="preserve">H1: Alternate Hypothesis: Challenges the </w:t>
+      </w:r>
+      <w:proofErr w:type="gramStart"/>
+      <w:r>
+        <w:t>status Quo</w:t>
+      </w:r>
+      <w:proofErr w:type="gramEnd"/>
+    </w:p>
+    <w:p/>
+    <w:p>
+      <w:r>
+        <w:t>Steps for Solving Hypothesis Problem</w:t>
+      </w:r>
+      <w:r>
+        <w:t xml:space="preserve"> – Critical Value Method</w:t>
+      </w:r>
+    </w:p>
+    <w:p>
+      <w:pPr>
+        <w:pStyle w:val="ListParagraph"/>
+        <w:numPr>
+          <w:ilvl w:val="0"/>
+          <w:numId w:val="1"/>
+        </w:numPr>
+      </w:pPr>
+      <w:r>
+        <w:t xml:space="preserve">Get the population </w:t>
+      </w:r>
+      <w:proofErr w:type="gramStart"/>
+      <w:r>
+        <w:t>mean</w:t>
+      </w:r>
+      <w:proofErr w:type="gramEnd"/>
+    </w:p>
+    <w:p>
+      <w:pPr>
+        <w:pStyle w:val="ListParagraph"/>
+        <w:numPr>
+          <w:ilvl w:val="0"/>
+          <w:numId w:val="1"/>
+        </w:numPr>
+      </w:pPr>
+      <w:r>
+        <w:t xml:space="preserve">Get the population standard </w:t>
+      </w:r>
+      <w:proofErr w:type="gramStart"/>
+      <w:r>
+        <w:t>deviation</w:t>
+      </w:r>
+      <w:proofErr w:type="gramEnd"/>
+    </w:p>
+    <w:p>
+      <w:pPr>
+        <w:pStyle w:val="ListParagraph"/>
+        <w:numPr>
+          <w:ilvl w:val="0"/>
+          <w:numId w:val="1"/>
+        </w:numPr>
+      </w:pPr>
+      <w:r>
+        <w:t xml:space="preserve">Get the sample </w:t>
+      </w:r>
+      <w:proofErr w:type="gramStart"/>
+      <w:r>
+        <w:t>mean</w:t>
+      </w:r>
+      <w:proofErr w:type="gramEnd"/>
+    </w:p>
+    <w:p>
+      <w:pPr>
+        <w:pStyle w:val="ListParagraph"/>
+        <w:numPr>
+          <w:ilvl w:val="0"/>
+          <w:numId w:val="1"/>
+        </w:numPr>
+      </w:pPr>
+      <w:r>
+        <w:t>Calculate standard error or sample standard deviation: Pop SD/</w:t>
+      </w:r>
+      <w:proofErr w:type="gramStart"/>
+      <w:r>
+        <w:t>sqrt(</w:t>
+      </w:r>
+      <w:proofErr w:type="gramEnd"/>
+      <w:r>
+        <w:t>sample size)</w:t>
+      </w:r>
+    </w:p>
+    <w:p>
+      <w:pPr>
+        <w:pStyle w:val="ListParagraph"/>
+        <w:numPr>
+          <w:ilvl w:val="0"/>
+          <w:numId w:val="1"/>
+        </w:numPr>
+      </w:pPr>
+      <w:r>
+        <w:t>Get the critical area</w:t>
+      </w:r>
+      <w:r>
+        <w:t xml:space="preserve"> for one or two tailed </w:t>
+      </w:r>
+      <w:proofErr w:type="gramStart"/>
+      <w:r>
+        <w:t>test</w:t>
+      </w:r>
+      <w:proofErr w:type="gramEnd"/>
+      <w:r>
+        <w:t xml:space="preserve">. For </w:t>
+      </w:r>
+      <w:proofErr w:type="gramStart"/>
+      <w:r>
+        <w:t>e.g.</w:t>
+      </w:r>
+      <w:proofErr w:type="gramEnd"/>
+      <w:r>
+        <w:t xml:space="preserve"> for a </w:t>
+      </w:r>
+      <w:proofErr w:type="gramStart"/>
+      <w:r>
+        <w:t>two tailed</w:t>
+      </w:r>
+      <w:proofErr w:type="gramEnd"/>
+      <w:r>
+        <w:t xml:space="preserve"> test, with 95% confidence level. The </w:t>
+      </w:r>
+      <w:r>
+        <w:t xml:space="preserve">critical </w:t>
+      </w:r>
+      <w:proofErr w:type="spellStart"/>
+      <w:r>
+        <w:t>percentange</w:t>
+      </w:r>
+      <w:proofErr w:type="spellEnd"/>
+      <w:r>
+        <w:t xml:space="preserve"> for upper bound is 97.5 and lower bound is </w:t>
+      </w:r>
+      <w:proofErr w:type="gramStart"/>
+      <w:r>
+        <w:t>2.5</w:t>
+      </w:r>
+      <w:proofErr w:type="gramEnd"/>
+    </w:p>
+    <w:p>
+      <w:pPr>
+        <w:pStyle w:val="ListParagraph"/>
+      </w:pPr>
+      <w:r>
+        <w:t xml:space="preserve">For one tailed test with 97%, the upper </w:t>
+      </w:r>
+      <w:proofErr w:type="spellStart"/>
+      <w:r>
+        <w:t>cound</w:t>
+      </w:r>
+      <w:proofErr w:type="spellEnd"/>
+      <w:r>
+        <w:t xml:space="preserve"> critical area is </w:t>
+      </w:r>
+      <w:proofErr w:type="gramStart"/>
+      <w:r>
+        <w:t>97</w:t>
+      </w:r>
+      <w:proofErr w:type="gramEnd"/>
+    </w:p>
+    <w:p>
+      <w:pPr>
+        <w:pStyle w:val="ListParagraph"/>
+        <w:numPr>
+          <w:ilvl w:val="0"/>
+          <w:numId w:val="1"/>
+        </w:numPr>
+      </w:pPr>
+      <w:r>
+        <w:t xml:space="preserve">Calculate the z-score under critical </w:t>
+      </w:r>
+      <w:proofErr w:type="gramStart"/>
+      <w:r>
+        <w:t>value</w:t>
+      </w:r>
+      <w:proofErr w:type="gramEnd"/>
+    </w:p>
+    <w:p>
+      <w:pPr>
+        <w:pStyle w:val="ListParagraph"/>
+        <w:numPr>
+          <w:ilvl w:val="0"/>
+          <w:numId w:val="1"/>
+        </w:numPr>
+      </w:pPr>
+      <w:r>
+        <w:t>C</w:t>
+      </w:r>
+      <w:r>
+        <w:t xml:space="preserve">alculate the area under critical value with </w:t>
+      </w:r>
+      <w:proofErr w:type="gramStart"/>
+      <w:r>
+        <w:t xml:space="preserve">formula </w:t>
+      </w:r>
+      <w:r>
+        <w:t xml:space="preserve"> Population</w:t>
+      </w:r>
+      <w:proofErr w:type="gramEnd"/>
+      <w:r>
+        <w:t xml:space="preserve"> mean +- </w:t>
+      </w:r>
+      <w:proofErr w:type="spellStart"/>
+      <w:r>
+        <w:t>zScore</w:t>
+      </w:r>
+      <w:proofErr w:type="spellEnd"/>
+      <w:r>
+        <w:t xml:space="preserve"> at CV * Standard Error(SD of sample mean)</w:t>
+      </w:r>
+    </w:p>
+    <w:p>
+      <w:pPr>
+        <w:pStyle w:val="ListParagraph"/>
+        <w:numPr>
+          <w:ilvl w:val="0"/>
+          <w:numId w:val="1"/>
+        </w:numPr>
+      </w:pPr>
+      <w:r>
+        <w:t>Check whether sample means falls inside outside this critical value.</w:t>
+      </w:r>
+    </w:p>
+    <w:p>
+      <w:pPr>
+        <w:pStyle w:val="ListParagraph"/>
+        <w:ind w:left="360"/>
+      </w:pPr>
+    </w:p>
+    <w:p>
+      <w:r>
+        <w:t xml:space="preserve">Steps for Solving Hypothesis Problem – </w:t>
+      </w:r>
+      <w:r>
+        <w:t>p-Score Method:</w:t>
+      </w:r>
+    </w:p>
+    <w:p>
+      <w:r>
+        <w:t xml:space="preserve">Probability that </w:t>
+      </w:r>
+      <w:proofErr w:type="gramStart"/>
+      <w:r>
+        <w:t>null</w:t>
+      </w:r>
+      <w:proofErr w:type="gramEnd"/>
+      <w:r>
+        <w:t xml:space="preserve"> hypothesis is correct</w:t>
+      </w:r>
+    </w:p>
+    <w:p>
+      <w:pPr>
+        <w:pStyle w:val="ListParagraph"/>
+        <w:numPr>
+          <w:ilvl w:val="0"/>
+          <w:numId w:val="4"/>
+        </w:numPr>
+      </w:pPr>
+      <w:r>
+        <w:t xml:space="preserve">Get the sample mean, population </w:t>
+      </w:r>
+      <w:proofErr w:type="gramStart"/>
+      <w:r>
+        <w:t>mean</w:t>
+      </w:r>
+      <w:proofErr w:type="gramEnd"/>
+    </w:p>
+    <w:p>
+      <w:pPr>
+        <w:pStyle w:val="ListParagraph"/>
+        <w:numPr>
+          <w:ilvl w:val="0"/>
+          <w:numId w:val="4"/>
+        </w:numPr>
+      </w:pPr>
+      <w:r>
+        <w:t xml:space="preserve">Get the population SD and Sample </w:t>
+      </w:r>
+      <w:proofErr w:type="gramStart"/>
+      <w:r>
+        <w:t>SD</w:t>
+      </w:r>
+      <w:r>
+        <w:t>(</w:t>
+      </w:r>
+      <w:proofErr w:type="gramEnd"/>
+      <w:r>
+        <w:t>Standard Error)</w:t>
+      </w:r>
+    </w:p>
+    <w:p>
+      <w:pPr>
+        <w:pStyle w:val="ListParagraph"/>
+        <w:numPr>
+          <w:ilvl w:val="0"/>
+          <w:numId w:val="4"/>
+        </w:numPr>
+      </w:pPr>
+      <w:r>
+        <w:t>Calculate the z-Score at Sample Mean value</w:t>
+      </w:r>
+      <w:r>
+        <w:t xml:space="preserve"> which is (sample mean – pop mean)/ </w:t>
+      </w:r>
+      <w:r>
+        <w:t>Standard Error</w:t>
+      </w:r>
+    </w:p>
+    <w:p>
+      <w:pPr>
+        <w:pStyle w:val="ListParagraph"/>
+        <w:numPr>
+          <w:ilvl w:val="0"/>
+          <w:numId w:val="4"/>
+        </w:numPr>
+      </w:pPr>
+      <w:r>
+        <w:t xml:space="preserve">Calculate the reverse z-Score percentage at this data </w:t>
+      </w:r>
+      <w:proofErr w:type="gramStart"/>
+      <w:r>
+        <w:t>point(</w:t>
+      </w:r>
+      <w:proofErr w:type="gramEnd"/>
+      <w:r>
+        <w:t>80 or 90 percent)</w:t>
+      </w:r>
+    </w:p>
+    <w:p>
+      <w:pPr>
+        <w:pStyle w:val="ListParagraph"/>
+        <w:numPr>
+          <w:ilvl w:val="0"/>
+          <w:numId w:val="4"/>
+        </w:numPr>
+      </w:pPr>
+      <w:r>
+        <w:t xml:space="preserve">If it’s two-tailed test, </w:t>
+      </w:r>
+      <w:r>
+        <w:t xml:space="preserve">multiply reverse </w:t>
+      </w:r>
+      <w:r>
+        <w:t xml:space="preserve">after subtracting </w:t>
+      </w:r>
+      <w:proofErr w:type="gramStart"/>
+      <w:r>
+        <w:t>1</w:t>
+      </w:r>
+      <w:proofErr w:type="gramEnd"/>
+    </w:p>
+    <w:p>
+      <w:pPr>
+        <w:pStyle w:val="ListParagraph"/>
+        <w:numPr>
+          <w:ilvl w:val="1"/>
+          <w:numId w:val="4"/>
+        </w:numPr>
+      </w:pPr>
+      <w:r>
+        <w:t>If it’s two tailed 1 – (</w:t>
+      </w:r>
+      <w:r>
+        <w:t>z-Score * 2</w:t>
+      </w:r>
+      <w:r>
+        <w:t>)</w:t>
+      </w:r>
+    </w:p>
+    <w:p>
+      <w:pPr>
+        <w:pStyle w:val="ListParagraph"/>
+        <w:numPr>
+          <w:ilvl w:val="1"/>
+          <w:numId w:val="4"/>
+        </w:numPr>
+      </w:pPr>
+      <w:r>
+        <w:lastRenderedPageBreak/>
+        <w:t xml:space="preserve">If it’s one tailed </w:t>
+      </w:r>
+      <w:proofErr w:type="gramStart"/>
+      <w:r>
+        <w:t xml:space="preserve">test, </w:t>
+      </w:r>
+      <w:r>
+        <w:t xml:space="preserve"> 1</w:t>
+      </w:r>
+      <w:proofErr w:type="gramEnd"/>
+      <w:r>
+        <w:t xml:space="preserve"> – (z Score)</w:t>
+      </w:r>
+    </w:p>
+    <w:p>
+      <w:pPr>
+        <w:pStyle w:val="ListParagraph"/>
+        <w:numPr>
+          <w:ilvl w:val="0"/>
+          <w:numId w:val="4"/>
+        </w:numPr>
+      </w:pPr>
+      <w:r>
+        <w:t xml:space="preserve">Check if p-value &gt; acceptance </w:t>
+      </w:r>
+      <w:proofErr w:type="gramStart"/>
+      <w:r>
+        <w:t>criteria</w:t>
+      </w:r>
+      <w:proofErr w:type="gramEnd"/>
+    </w:p>
+    <w:p>
+      <w:pPr>
+        <w:pStyle w:val="ListParagraph"/>
+        <w:numPr>
+          <w:ilvl w:val="1"/>
+          <w:numId w:val="4"/>
+        </w:numPr>
+      </w:pPr>
+      <w:r>
+        <w:t>If p-value is greater than</w:t>
+      </w:r>
+      <w:r>
+        <w:t xml:space="preserve"> acceptance criteria</w:t>
+      </w:r>
+      <w:r>
+        <w:t xml:space="preserve">, we cannot reject null </w:t>
+      </w:r>
+      <w:proofErr w:type="gramStart"/>
+      <w:r>
+        <w:t>hypothesis</w:t>
+      </w:r>
+      <w:proofErr w:type="gramEnd"/>
+    </w:p>
+    <w:p>
+      <w:pPr>
+        <w:pStyle w:val="ListParagraph"/>
+        <w:numPr>
+          <w:ilvl w:val="1"/>
+          <w:numId w:val="4"/>
+        </w:numPr>
+      </w:pPr>
+      <w:r>
+        <w:t>If p-value is lesser then</w:t>
+      </w:r>
+      <w:r>
+        <w:t xml:space="preserve"> acceptance </w:t>
+      </w:r>
+      <w:proofErr w:type="spellStart"/>
+      <w:proofErr w:type="gramStart"/>
+      <w:r>
+        <w:t>criteraia</w:t>
+      </w:r>
+      <w:proofErr w:type="spellEnd"/>
+      <w:r>
+        <w:t xml:space="preserve"> </w:t>
+      </w:r>
+      <w:r>
+        <w:t>,</w:t>
+      </w:r>
+      <w:proofErr w:type="gramEnd"/>
+      <w:r>
+        <w:t xml:space="preserve"> we can reject null hypothesis.</w:t>
+      </w:r>
+    </w:p>
+    <w:p/>
+    <w:p>
+      <w:r>
+        <w:t>Errors in Hypothesis:</w:t>
+      </w:r>
+    </w:p>
+    <w:p>
+      <w:pPr>
+        <w:pStyle w:val="ListParagraph"/>
+        <w:numPr>
+          <w:ilvl w:val="0"/>
+          <w:numId w:val="5"/>
+        </w:numPr>
+      </w:pPr>
+      <w:r>
+        <w:t>A type I-error represented by α occurs when you reject a true null hypothesis.</w:t>
+      </w:r>
+    </w:p>
+    <w:p>
+      <w:pPr>
+        <w:pStyle w:val="ListParagraph"/>
+        <w:numPr>
+          <w:ilvl w:val="0"/>
+          <w:numId w:val="5"/>
+        </w:numPr>
+      </w:pPr>
+      <w:r>
+        <w:t>A type-II error represented by β occurs when you fail to reject a false null hypothesis.</w:t>
+      </w:r>
+    </w:p>
+    <w:p>
+      <w:pPr>
+        <w:pStyle w:val="ListParagraph"/>
+        <w:numPr>
+          <w:ilvl w:val="0"/>
+          <w:numId w:val="5"/>
+        </w:numPr>
+      </w:pPr>
+      <w:r>
+        <w:t xml:space="preserve">Increasing the sample size typically reduces </w:t>
+      </w:r>
+      <w:proofErr w:type="gramStart"/>
+      <w:r>
+        <w:t>the both</w:t>
+      </w:r>
+      <w:proofErr w:type="gramEnd"/>
+      <w:r>
+        <w:t xml:space="preserve"> errors.</w:t>
+      </w:r>
+    </w:p>
+    <w:p>
+      <w:r>
+        <w:rPr>
+          <w:noProof/>
+        </w:rPr>
+        <w:drawing>
+          <wp:inline distT="0" distB="0" distL="0" distR="0" wp14:anchorId="76248ED5" wp14:editId="34C898E6">
+            <wp:extent cx="4705350" cy="4543425"/>
+            <wp:effectExtent l="0" t="0" r="0" b="9525"/>
+            <wp:docPr id="2050061694" name="Picture 1" descr="Figure 1 - Types of errors"/>
+            <wp:cNvGraphicFramePr>
+              <a:graphicFrameLocks xmlns:a="http://schemas.openxmlformats.org/drawingml/2006/main" noChangeAspect="1"/>
+            </wp:cNvGraphicFramePr>
+            <a:graphic xmlns:a="http://schemas.openxmlformats.org/drawingml/2006/main">
+              <a:graphicData uri="http://schemas.openxmlformats.org/drawingml/2006/picture">
+                <pic:pic xmlns:pic="http://schemas.openxmlformats.org/drawingml/2006/picture">
+                  <pic:nvPicPr>
+                    <pic:cNvPr id="0" name="Picture 1" descr="Figure 1 - Types of errors"/>
+                    <pic:cNvPicPr>
+                      <a:picLocks noChangeAspect="1" noChangeArrowheads="1"/>
+                    </pic:cNvPicPr>
+                  </pic:nvPicPr>
+                  <pic:blipFill>
+                    <a:blip r:embed="rId5">
+                      <a:extLst>
+                        <a:ext uri="{28A0092B-C50C-407E-A947-70E740481C1C}">
+                          <a14:useLocalDpi xmlns:a14="http://schemas.microsoft.com/office/drawing/2010/main" val="0"/>
+                        </a:ext>
+                      </a:extLst>
+                    </a:blip>
+                    <a:srcRect/>
+                    <a:stretch>
+                      <a:fillRect/>
+                    </a:stretch>
+                  </pic:blipFill>
+                  <pic:spPr bwMode="auto">
+                    <a:xfrm>
+                      <a:off x="0" y="0"/>
+                      <a:ext cx="4705350" cy="4543425"/>
+                    </a:xfrm>
+                    <a:prstGeom prst="rect">
+                      <a:avLst/>
+                    </a:prstGeom>
+                    <a:noFill/>
+                    <a:ln>
+                      <a:noFill/>
+                    </a:ln>
+                  </pic:spPr>
+                </pic:pic>
+              </a:graphicData>
+            </a:graphic>
+          </wp:inline>
+        </w:drawing>
+      </w:r>
+    </w:p>
+    <w:p>
+      <w:pPr>
+        <w:pStyle w:val="ListParagraph"/>
+      </w:pPr>
     </w:p>
     <w:sectPr>
       <w:pgSz w:w="12240" w:h="15840"/>
@@ -21,6 +688,513 @@
     </w:sectPr>
   </w:body>
 </w:document>
+</file>
+
+<file path=word/numbering.xml><?xml version="1.0" encoding="utf-8"?>
+<w:numbering xmlns:wpc="http://schemas.microsoft.com/office/word/2010/wordprocessingCanvas" xmlns:cx="http://schemas.microsoft.com/office/drawing/2014/chartex" xmlns:cx1="http://schemas.microsoft.com/office/drawing/2015/9/8/chartex" xmlns:cx2="http://schemas.microsoft.com/office/drawing/2015/10/21/chartex" xmlns:cx3="http://schemas.microsoft.com/office/drawing/2016/5/9/chartex" xmlns:cx4="http://schemas.microsoft.com/office/drawing/2016/5/10/chartex" xmlns:cx5="http://schemas.microsoft.com/office/drawing/2016/5/11/chartex" xmlns:cx6="http://schemas.microsoft.com/office/drawing/2016/5/12/chartex" xmlns:cx7="http://schemas.microsoft.com/office/drawing/2016/5/13/chartex" xmlns:cx8="http://schemas.microsoft.com/office/drawing/2016/5/14/chartex" xmlns:mc="http://schemas.openxmlformats.org/markup-compatibility/2006" xmlns:aink="http://schemas.microsoft.com/office/drawing/2016/ink" xmlns:am3d="http://schemas.microsoft.com/office/drawing/2017/model3d" xmlns:o="urn:schemas-microsoft-com:office:office" xmlns:oel="http://schemas.microsoft.com/office/2019/extlst" xmlns:r="http://schemas.openxmlformats.org/officeDocument/2006/relationships" xmlns:m="http://schemas.openxmlformats.org/officeDocument/2006/math" xmlns:v="urn:schemas-microsoft-com:vml" xmlns:wp14="http://schemas.microsoft.com/office/word/2010/wordprocessingDrawing" xmlns:wp="http://schemas.openxmlformats.org/drawingml/2006/wordprocessingDrawing" xmlns:w10="urn:schemas-microsoft-com:office:word" xmlns:w="http://schemas.openxmlformats.org/wordprocessingml/2006/main" xmlns:w14="http://schemas.microsoft.com/office/word/2010/wordml" xmlns:w15="http://schemas.microsoft.com/office/word/2012/wordml" xmlns:w16cex="http://schemas.microsoft.com/office/word/2018/wordml/cex" xmlns:w16cid="http://schemas.microsoft.com/office/word/2016/wordml/cid" xmlns:w16="http://schemas.microsoft.com/office/word/2018/wordml" xmlns:w16sdtdh="http://schemas.microsoft.com/office/word/2020/wordml/sdtdatahash" xmlns:w16se="http://schemas.microsoft.com/office/word/2015/wordml/symex" xmlns:wpg="http://schemas.microsoft.com/office/word/2010/wordprocessingGroup" xmlns:wpi="http://schemas.microsoft.com/office/word/2010/wordprocessingInk" xmlns:wne="http://schemas.microsoft.com/office/word/2006/wordml" xmlns:wps="http://schemas.microsoft.com/office/word/2010/wordprocessingShape" mc:Ignorable="w14 w15 w16se w16cid w16 w16cex w16sdtdh wp14">
+  <w:abstractNum w:abstractNumId="0" w15:restartNumberingAfterBreak="0">
+    <w:nsid w:val="00600036"/>
+    <w:multiLevelType w:val="hybridMultilevel"/>
+    <w:tmpl w:val="7092EFA0"/>
+    <w:lvl w:ilvl="0" w:tplc="04090001">
+      <w:start w:val="1"/>
+      <w:numFmt w:val="bullet"/>
+      <w:lvlText w:val=""/>
+      <w:lvlJc w:val="left"/>
+      <w:pPr>
+        <w:ind w:left="720" w:hanging="360"/>
+      </w:pPr>
+      <w:rPr>
+        <w:rFonts w:ascii="Symbol" w:hAnsi="Symbol" w:hint="default"/>
+      </w:rPr>
+    </w:lvl>
+    <w:lvl w:ilvl="1" w:tplc="04090003" w:tentative="1">
+      <w:start w:val="1"/>
+      <w:numFmt w:val="bullet"/>
+      <w:lvlText w:val="o"/>
+      <w:lvlJc w:val="left"/>
+      <w:pPr>
+        <w:ind w:left="1440" w:hanging="360"/>
+      </w:pPr>
+      <w:rPr>
+        <w:rFonts w:ascii="Courier New" w:hAnsi="Courier New" w:cs="Courier New" w:hint="default"/>
+      </w:rPr>
+    </w:lvl>
+    <w:lvl w:ilvl="2" w:tplc="04090005" w:tentative="1">
+      <w:start w:val="1"/>
+      <w:numFmt w:val="bullet"/>
+      <w:lvlText w:val=""/>
+      <w:lvlJc w:val="left"/>
+      <w:pPr>
+        <w:ind w:left="2160" w:hanging="360"/>
+      </w:pPr>
+      <w:rPr>
+        <w:rFonts w:ascii="Wingdings" w:hAnsi="Wingdings" w:hint="default"/>
+      </w:rPr>
+    </w:lvl>
+    <w:lvl w:ilvl="3" w:tplc="04090001" w:tentative="1">
+      <w:start w:val="1"/>
+      <w:numFmt w:val="bullet"/>
+      <w:lvlText w:val=""/>
+      <w:lvlJc w:val="left"/>
+      <w:pPr>
+        <w:ind w:left="2880" w:hanging="360"/>
+      </w:pPr>
+      <w:rPr>
+        <w:rFonts w:ascii="Symbol" w:hAnsi="Symbol" w:hint="default"/>
+      </w:rPr>
+    </w:lvl>
+    <w:lvl w:ilvl="4" w:tplc="04090003" w:tentative="1">
+      <w:start w:val="1"/>
+      <w:numFmt w:val="bullet"/>
+      <w:lvlText w:val="o"/>
+      <w:lvlJc w:val="left"/>
+      <w:pPr>
+        <w:ind w:left="3600" w:hanging="360"/>
+      </w:pPr>
+      <w:rPr>
+        <w:rFonts w:ascii="Courier New" w:hAnsi="Courier New" w:cs="Courier New" w:hint="default"/>
+      </w:rPr>
+    </w:lvl>
+    <w:lvl w:ilvl="5" w:tplc="04090005" w:tentative="1">
+      <w:start w:val="1"/>
+      <w:numFmt w:val="bullet"/>
+      <w:lvlText w:val=""/>
+      <w:lvlJc w:val="left"/>
+      <w:pPr>
+        <w:ind w:left="4320" w:hanging="360"/>
+      </w:pPr>
+      <w:rPr>
+        <w:rFonts w:ascii="Wingdings" w:hAnsi="Wingdings" w:hint="default"/>
+      </w:rPr>
+    </w:lvl>
+    <w:lvl w:ilvl="6" w:tplc="04090001" w:tentative="1">
+      <w:start w:val="1"/>
+      <w:numFmt w:val="bullet"/>
+      <w:lvlText w:val=""/>
+      <w:lvlJc w:val="left"/>
+      <w:pPr>
+        <w:ind w:left="5040" w:hanging="360"/>
+      </w:pPr>
+      <w:rPr>
+        <w:rFonts w:ascii="Symbol" w:hAnsi="Symbol" w:hint="default"/>
+      </w:rPr>
+    </w:lvl>
+    <w:lvl w:ilvl="7" w:tplc="04090003" w:tentative="1">
+      <w:start w:val="1"/>
+      <w:numFmt w:val="bullet"/>
+      <w:lvlText w:val="o"/>
+      <w:lvlJc w:val="left"/>
+      <w:pPr>
+        <w:ind w:left="5760" w:hanging="360"/>
+      </w:pPr>
+      <w:rPr>
+        <w:rFonts w:ascii="Courier New" w:hAnsi="Courier New" w:cs="Courier New" w:hint="default"/>
+      </w:rPr>
+    </w:lvl>
+    <w:lvl w:ilvl="8" w:tplc="04090005" w:tentative="1">
+      <w:start w:val="1"/>
+      <w:numFmt w:val="bullet"/>
+      <w:lvlText w:val=""/>
+      <w:lvlJc w:val="left"/>
+      <w:pPr>
+        <w:ind w:left="6480" w:hanging="360"/>
+      </w:pPr>
+      <w:rPr>
+        <w:rFonts w:ascii="Wingdings" w:hAnsi="Wingdings" w:hint="default"/>
+      </w:rPr>
+    </w:lvl>
+  </w:abstractNum>
+  <w:abstractNum w:abstractNumId="1" w15:restartNumberingAfterBreak="0">
+    <w:nsid w:val="5E5B1CAC"/>
+    <w:multiLevelType w:val="hybridMultilevel"/>
+    <w:tmpl w:val="603AE576"/>
+    <w:lvl w:ilvl="0" w:tplc="04090001">
+      <w:start w:val="1"/>
+      <w:numFmt w:val="bullet"/>
+      <w:lvlText w:val=""/>
+      <w:lvlJc w:val="left"/>
+      <w:pPr>
+        <w:ind w:left="360" w:hanging="360"/>
+      </w:pPr>
+      <w:rPr>
+        <w:rFonts w:ascii="Symbol" w:hAnsi="Symbol" w:hint="default"/>
+      </w:rPr>
+    </w:lvl>
+    <w:lvl w:ilvl="1" w:tplc="04090003" w:tentative="1">
+      <w:start w:val="1"/>
+      <w:numFmt w:val="bullet"/>
+      <w:lvlText w:val="o"/>
+      <w:lvlJc w:val="left"/>
+      <w:pPr>
+        <w:ind w:left="1080" w:hanging="360"/>
+      </w:pPr>
+      <w:rPr>
+        <w:rFonts w:ascii="Courier New" w:hAnsi="Courier New" w:cs="Courier New" w:hint="default"/>
+      </w:rPr>
+    </w:lvl>
+    <w:lvl w:ilvl="2" w:tplc="04090005" w:tentative="1">
+      <w:start w:val="1"/>
+      <w:numFmt w:val="bullet"/>
+      <w:lvlText w:val=""/>
+      <w:lvlJc w:val="left"/>
+      <w:pPr>
+        <w:ind w:left="1800" w:hanging="360"/>
+      </w:pPr>
+      <w:rPr>
+        <w:rFonts w:ascii="Wingdings" w:hAnsi="Wingdings" w:hint="default"/>
+      </w:rPr>
+    </w:lvl>
+    <w:lvl w:ilvl="3" w:tplc="04090001" w:tentative="1">
+      <w:start w:val="1"/>
+      <w:numFmt w:val="bullet"/>
+      <w:lvlText w:val=""/>
+      <w:lvlJc w:val="left"/>
+      <w:pPr>
+        <w:ind w:left="2520" w:hanging="360"/>
+      </w:pPr>
+      <w:rPr>
+        <w:rFonts w:ascii="Symbol" w:hAnsi="Symbol" w:hint="default"/>
+      </w:rPr>
+    </w:lvl>
+    <w:lvl w:ilvl="4" w:tplc="04090003" w:tentative="1">
+      <w:start w:val="1"/>
+      <w:numFmt w:val="bullet"/>
+      <w:lvlText w:val="o"/>
+      <w:lvlJc w:val="left"/>
+      <w:pPr>
+        <w:ind w:left="3240" w:hanging="360"/>
+      </w:pPr>
+      <w:rPr>
+        <w:rFonts w:ascii="Courier New" w:hAnsi="Courier New" w:cs="Courier New" w:hint="default"/>
+      </w:rPr>
+    </w:lvl>
+    <w:lvl w:ilvl="5" w:tplc="04090005" w:tentative="1">
+      <w:start w:val="1"/>
+      <w:numFmt w:val="bullet"/>
+      <w:lvlText w:val=""/>
+      <w:lvlJc w:val="left"/>
+      <w:pPr>
+        <w:ind w:left="3960" w:hanging="360"/>
+      </w:pPr>
+      <w:rPr>
+        <w:rFonts w:ascii="Wingdings" w:hAnsi="Wingdings" w:hint="default"/>
+      </w:rPr>
+    </w:lvl>
+    <w:lvl w:ilvl="6" w:tplc="04090001" w:tentative="1">
+      <w:start w:val="1"/>
+      <w:numFmt w:val="bullet"/>
+      <w:lvlText w:val=""/>
+      <w:lvlJc w:val="left"/>
+      <w:pPr>
+        <w:ind w:left="4680" w:hanging="360"/>
+      </w:pPr>
+      <w:rPr>
+        <w:rFonts w:ascii="Symbol" w:hAnsi="Symbol" w:hint="default"/>
+      </w:rPr>
+    </w:lvl>
+    <w:lvl w:ilvl="7" w:tplc="04090003" w:tentative="1">
+      <w:start w:val="1"/>
+      <w:numFmt w:val="bullet"/>
+      <w:lvlText w:val="o"/>
+      <w:lvlJc w:val="left"/>
+      <w:pPr>
+        <w:ind w:left="5400" w:hanging="360"/>
+      </w:pPr>
+      <w:rPr>
+        <w:rFonts w:ascii="Courier New" w:hAnsi="Courier New" w:cs="Courier New" w:hint="default"/>
+      </w:rPr>
+    </w:lvl>
+    <w:lvl w:ilvl="8" w:tplc="04090005" w:tentative="1">
+      <w:start w:val="1"/>
+      <w:numFmt w:val="bullet"/>
+      <w:lvlText w:val=""/>
+      <w:lvlJc w:val="left"/>
+      <w:pPr>
+        <w:ind w:left="6120" w:hanging="360"/>
+      </w:pPr>
+      <w:rPr>
+        <w:rFonts w:ascii="Wingdings" w:hAnsi="Wingdings" w:hint="default"/>
+      </w:rPr>
+    </w:lvl>
+  </w:abstractNum>
+  <w:abstractNum w:abstractNumId="2" w15:restartNumberingAfterBreak="0">
+    <w:nsid w:val="6A0F0561"/>
+    <w:multiLevelType w:val="multilevel"/>
+    <w:tmpl w:val="0409001D"/>
+    <w:lvl w:ilvl="0">
+      <w:start w:val="1"/>
+      <w:numFmt w:val="decimal"/>
+      <w:lvlText w:val="%1)"/>
+      <w:lvlJc w:val="left"/>
+      <w:pPr>
+        <w:ind w:left="360" w:hanging="360"/>
+      </w:pPr>
+    </w:lvl>
+    <w:lvl w:ilvl="1">
+      <w:start w:val="1"/>
+      <w:numFmt w:val="lowerLetter"/>
+      <w:lvlText w:val="%2)"/>
+      <w:lvlJc w:val="left"/>
+      <w:pPr>
+        <w:ind w:left="720" w:hanging="360"/>
+      </w:pPr>
+    </w:lvl>
+    <w:lvl w:ilvl="2">
+      <w:start w:val="1"/>
+      <w:numFmt w:val="lowerRoman"/>
+      <w:lvlText w:val="%3)"/>
+      <w:lvlJc w:val="left"/>
+      <w:pPr>
+        <w:ind w:left="1080" w:hanging="360"/>
+      </w:pPr>
+    </w:lvl>
+    <w:lvl w:ilvl="3">
+      <w:start w:val="1"/>
+      <w:numFmt w:val="decimal"/>
+      <w:lvlText w:val="(%4)"/>
+      <w:lvlJc w:val="left"/>
+      <w:pPr>
+        <w:ind w:left="1440" w:hanging="360"/>
+      </w:pPr>
+    </w:lvl>
+    <w:lvl w:ilvl="4">
+      <w:start w:val="1"/>
+      <w:numFmt w:val="lowerLetter"/>
+      <w:lvlText w:val="(%5)"/>
+      <w:lvlJc w:val="left"/>
+      <w:pPr>
+        <w:ind w:left="1800" w:hanging="360"/>
+      </w:pPr>
+    </w:lvl>
+    <w:lvl w:ilvl="5">
+      <w:start w:val="1"/>
+      <w:numFmt w:val="lowerRoman"/>
+      <w:lvlText w:val="(%6)"/>
+      <w:lvlJc w:val="left"/>
+      <w:pPr>
+        <w:ind w:left="2160" w:hanging="360"/>
+      </w:pPr>
+    </w:lvl>
+    <w:lvl w:ilvl="6">
+      <w:start w:val="1"/>
+      <w:numFmt w:val="decimal"/>
+      <w:lvlText w:val="%7."/>
+      <w:lvlJc w:val="left"/>
+      <w:pPr>
+        <w:ind w:left="2520" w:hanging="360"/>
+      </w:pPr>
+    </w:lvl>
+    <w:lvl w:ilvl="7">
+      <w:start w:val="1"/>
+      <w:numFmt w:val="lowerLetter"/>
+      <w:lvlText w:val="%8."/>
+      <w:lvlJc w:val="left"/>
+      <w:pPr>
+        <w:ind w:left="2880" w:hanging="360"/>
+      </w:pPr>
+    </w:lvl>
+    <w:lvl w:ilvl="8">
+      <w:start w:val="1"/>
+      <w:numFmt w:val="lowerRoman"/>
+      <w:lvlText w:val="%9."/>
+      <w:lvlJc w:val="left"/>
+      <w:pPr>
+        <w:ind w:left="3240" w:hanging="360"/>
+      </w:pPr>
+    </w:lvl>
+  </w:abstractNum>
+  <w:abstractNum w:abstractNumId="3" w15:restartNumberingAfterBreak="0">
+    <w:nsid w:val="6A0F7E3A"/>
+    <w:multiLevelType w:val="hybridMultilevel"/>
+    <w:tmpl w:val="18D03EE8"/>
+    <w:lvl w:ilvl="0" w:tplc="0409000F">
+      <w:start w:val="1"/>
+      <w:numFmt w:val="decimal"/>
+      <w:lvlText w:val="%1."/>
+      <w:lvlJc w:val="left"/>
+      <w:pPr>
+        <w:ind w:left="720" w:hanging="360"/>
+      </w:pPr>
+      <w:rPr>
+        <w:rFonts w:hint="default"/>
+      </w:rPr>
+    </w:lvl>
+    <w:lvl w:ilvl="1" w:tplc="04090019" w:tentative="1">
+      <w:start w:val="1"/>
+      <w:numFmt w:val="lowerLetter"/>
+      <w:lvlText w:val="%2."/>
+      <w:lvlJc w:val="left"/>
+      <w:pPr>
+        <w:ind w:left="1440" w:hanging="360"/>
+      </w:pPr>
+    </w:lvl>
+    <w:lvl w:ilvl="2" w:tplc="0409001B" w:tentative="1">
+      <w:start w:val="1"/>
+      <w:numFmt w:val="lowerRoman"/>
+      <w:lvlText w:val="%3."/>
+      <w:lvlJc w:val="right"/>
+      <w:pPr>
+        <w:ind w:left="2160" w:hanging="180"/>
+      </w:pPr>
+    </w:lvl>
+    <w:lvl w:ilvl="3" w:tplc="0409000F" w:tentative="1">
+      <w:start w:val="1"/>
+      <w:numFmt w:val="decimal"/>
+      <w:lvlText w:val="%4."/>
+      <w:lvlJc w:val="left"/>
+      <w:pPr>
+        <w:ind w:left="2880" w:hanging="360"/>
+      </w:pPr>
+    </w:lvl>
+    <w:lvl w:ilvl="4" w:tplc="04090019" w:tentative="1">
+      <w:start w:val="1"/>
+      <w:numFmt w:val="lowerLetter"/>
+      <w:lvlText w:val="%5."/>
+      <w:lvlJc w:val="left"/>
+      <w:pPr>
+        <w:ind w:left="3600" w:hanging="360"/>
+      </w:pPr>
+    </w:lvl>
+    <w:lvl w:ilvl="5" w:tplc="0409001B" w:tentative="1">
+      <w:start w:val="1"/>
+      <w:numFmt w:val="lowerRoman"/>
+      <w:lvlText w:val="%6."/>
+      <w:lvlJc w:val="right"/>
+      <w:pPr>
+        <w:ind w:left="4320" w:hanging="180"/>
+      </w:pPr>
+    </w:lvl>
+    <w:lvl w:ilvl="6" w:tplc="0409000F" w:tentative="1">
+      <w:start w:val="1"/>
+      <w:numFmt w:val="decimal"/>
+      <w:lvlText w:val="%7."/>
+      <w:lvlJc w:val="left"/>
+      <w:pPr>
+        <w:ind w:left="5040" w:hanging="360"/>
+      </w:pPr>
+    </w:lvl>
+    <w:lvl w:ilvl="7" w:tplc="04090019" w:tentative="1">
+      <w:start w:val="1"/>
+      <w:numFmt w:val="lowerLetter"/>
+      <w:lvlText w:val="%8."/>
+      <w:lvlJc w:val="left"/>
+      <w:pPr>
+        <w:ind w:left="5760" w:hanging="360"/>
+      </w:pPr>
+    </w:lvl>
+    <w:lvl w:ilvl="8" w:tplc="0409001B" w:tentative="1">
+      <w:start w:val="1"/>
+      <w:numFmt w:val="lowerRoman"/>
+      <w:lvlText w:val="%9."/>
+      <w:lvlJc w:val="right"/>
+      <w:pPr>
+        <w:ind w:left="6480" w:hanging="180"/>
+      </w:pPr>
+    </w:lvl>
+  </w:abstractNum>
+  <w:abstractNum w:abstractNumId="4" w15:restartNumberingAfterBreak="0">
+    <w:nsid w:val="7600367D"/>
+    <w:multiLevelType w:val="hybridMultilevel"/>
+    <w:tmpl w:val="479A63FA"/>
+    <w:lvl w:ilvl="0" w:tplc="0409000F">
+      <w:start w:val="1"/>
+      <w:numFmt w:val="decimal"/>
+      <w:lvlText w:val="%1."/>
+      <w:lvlJc w:val="left"/>
+      <w:pPr>
+        <w:ind w:left="720" w:hanging="360"/>
+      </w:pPr>
+    </w:lvl>
+    <w:lvl w:ilvl="1" w:tplc="04090019">
+      <w:start w:val="1"/>
+      <w:numFmt w:val="lowerLetter"/>
+      <w:lvlText w:val="%2."/>
+      <w:lvlJc w:val="left"/>
+      <w:pPr>
+        <w:ind w:left="1440" w:hanging="360"/>
+      </w:pPr>
+    </w:lvl>
+    <w:lvl w:ilvl="2" w:tplc="0409001B" w:tentative="1">
+      <w:start w:val="1"/>
+      <w:numFmt w:val="lowerRoman"/>
+      <w:lvlText w:val="%3."/>
+      <w:lvlJc w:val="right"/>
+      <w:pPr>
+        <w:ind w:left="2160" w:hanging="180"/>
+      </w:pPr>
+    </w:lvl>
+    <w:lvl w:ilvl="3" w:tplc="0409000F" w:tentative="1">
+      <w:start w:val="1"/>
+      <w:numFmt w:val="decimal"/>
+      <w:lvlText w:val="%4."/>
+      <w:lvlJc w:val="left"/>
+      <w:pPr>
+        <w:ind w:left="2880" w:hanging="360"/>
+      </w:pPr>
+    </w:lvl>
+    <w:lvl w:ilvl="4" w:tplc="04090019" w:tentative="1">
+      <w:start w:val="1"/>
+      <w:numFmt w:val="lowerLetter"/>
+      <w:lvlText w:val="%5."/>
+      <w:lvlJc w:val="left"/>
+      <w:pPr>
+        <w:ind w:left="3600" w:hanging="360"/>
+      </w:pPr>
+    </w:lvl>
+    <w:lvl w:ilvl="5" w:tplc="0409001B" w:tentative="1">
+      <w:start w:val="1"/>
+      <w:numFmt w:val="lowerRoman"/>
+      <w:lvlText w:val="%6."/>
+      <w:lvlJc w:val="right"/>
+      <w:pPr>
+        <w:ind w:left="4320" w:hanging="180"/>
+      </w:pPr>
+    </w:lvl>
+    <w:lvl w:ilvl="6" w:tplc="0409000F" w:tentative="1">
+      <w:start w:val="1"/>
+      <w:numFmt w:val="decimal"/>
+      <w:lvlText w:val="%7."/>
+      <w:lvlJc w:val="left"/>
+      <w:pPr>
+        <w:ind w:left="5040" w:hanging="360"/>
+      </w:pPr>
+    </w:lvl>
+    <w:lvl w:ilvl="7" w:tplc="04090019" w:tentative="1">
+      <w:start w:val="1"/>
+      <w:numFmt w:val="lowerLetter"/>
+      <w:lvlText w:val="%8."/>
+      <w:lvlJc w:val="left"/>
+      <w:pPr>
+        <w:ind w:left="5760" w:hanging="360"/>
+      </w:pPr>
+    </w:lvl>
+    <w:lvl w:ilvl="8" w:tplc="0409001B" w:tentative="1">
+      <w:start w:val="1"/>
+      <w:numFmt w:val="lowerRoman"/>
+      <w:lvlText w:val="%9."/>
+      <w:lvlJc w:val="right"/>
+      <w:pPr>
+        <w:ind w:left="6480" w:hanging="180"/>
+      </w:pPr>
+    </w:lvl>
+  </w:abstractNum>
+  <w:num w:numId="1" w16cid:durableId="2065637344">
+    <w:abstractNumId w:val="3"/>
+  </w:num>
+  <w:num w:numId="2" w16cid:durableId="556820472">
+    <w:abstractNumId w:val="2"/>
+  </w:num>
+  <w:num w:numId="3" w16cid:durableId="1292831820">
+    <w:abstractNumId w:val="1"/>
+  </w:num>
+  <w:num w:numId="4" w16cid:durableId="1018002202">
+    <w:abstractNumId w:val="4"/>
+  </w:num>
+  <w:num w:numId="5" w16cid:durableId="94711016">
+    <w:abstractNumId w:val="0"/>
+  </w:num>
+</w:numbering>
 </file>
 
 <file path=word/styles.xml><?xml version="1.0" encoding="utf-8"?>
@@ -423,6 +1597,7 @@
   <w:style w:type="paragraph" w:default="1" w:styleId="Normal">
     <w:name w:val="Normal"/>
     <w:qFormat/>
+    <w:rsid w:val="00ED268F"/>
   </w:style>
   <w:style w:type="character" w:default="1" w:styleId="DefaultParagraphFont">
     <w:name w:val="Default Paragraph Font"/>
@@ -450,6 +1625,17 @@
     <w:uiPriority w:val="99"/>
     <w:semiHidden/>
     <w:unhideWhenUsed/>
+  </w:style>
+  <w:style w:type="paragraph" w:styleId="ListParagraph">
+    <w:name w:val="List Paragraph"/>
+    <w:basedOn w:val="Normal"/>
+    <w:uiPriority w:val="34"/>
+    <w:qFormat/>
+    <w:rsid w:val="00A02C8F"/>
+    <w:pPr>
+      <w:ind w:left="720"/>
+      <w:contextualSpacing/>
+    </w:pPr>
   </w:style>
 </w:styles>
 </file>

</xml_diff>